<commit_message>
Tested broker basic user contract send request feature.
Change-Id: Ica87b90717bae0fec19a1b42e296d142973237ec
</commit_message>
<xml_diff>
--- a/documentation/features_specs/use_case_scenarios_specs/SSU_BrokerBasicUserContract.docx
+++ b/documentation/features_specs/use_case_scenarios_specs/SSU_BrokerBasicUserContract.docx
@@ -266,6 +266,7 @@
                                 </w14:textOutline>
                               </w:rPr>
                             </w:pPr>
+                            <w:proofErr w:type="spellStart"/>
                             <w:r>
                               <w:rPr>
                                 <w:color w:val="BF8F00" w:themeColor="accent4" w:themeShade="BF"/>
@@ -284,6 +285,7 @@
                               </w:rPr>
                               <w:t>GoldenView</w:t>
                             </w:r>
+                            <w:proofErr w:type="spellEnd"/>
                           </w:p>
                           <w:p>
                             <w:pPr>
@@ -355,6 +357,7 @@
                           </w14:textOutline>
                         </w:rPr>
                       </w:pPr>
+                      <w:proofErr w:type="spellStart"/>
                       <w:r>
                         <w:rPr>
                           <w:color w:val="BF8F00" w:themeColor="accent4" w:themeShade="BF"/>
@@ -373,6 +376,7 @@
                         </w:rPr>
                         <w:t>GoldenView</w:t>
                       </w:r>
+                      <w:proofErr w:type="spellEnd"/>
                     </w:p>
                     <w:p>
                       <w:pPr>
@@ -913,7 +917,7 @@
           </mc:Choice>
           <mc:Fallback>
             <w:pict>
-              <v:line w14:anchorId="6EDB7B63" id="Straight Connector 2" o:spid="_x0000_s1026" style="position:absolute;z-index:251660288;visibility:visible;mso-wrap-style:square;mso-width-percent:0;mso-height-percent:0;mso-wrap-distance-left:9pt;mso-wrap-distance-top:0;mso-wrap-distance-right:9pt;mso-wrap-distance-bottom:0;mso-position-horizontal:left;mso-position-horizontal-relative:margin;mso-position-vertical:absolute;mso-position-vertical-relative:text;mso-width-percent:0;mso-height-percent:0;mso-width-relative:margin;mso-height-relative:margin" from="0,13pt" to="466.55pt,15.8pt" o:gfxdata="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" strokecolor="#ffc000 [3207]" strokeweight=".5pt">
+              <v:line w14:anchorId="353DBF20" id="Straight Connector 2" o:spid="_x0000_s1026" style="position:absolute;z-index:251660288;visibility:visible;mso-wrap-style:square;mso-width-percent:0;mso-height-percent:0;mso-wrap-distance-left:9pt;mso-wrap-distance-top:0;mso-wrap-distance-right:9pt;mso-wrap-distance-bottom:0;mso-position-horizontal:left;mso-position-horizontal-relative:margin;mso-position-vertical:absolute;mso-position-vertical-relative:text;mso-width-percent:0;mso-height-percent:0;mso-width-relative:margin;mso-height-relative:margin" from="0,13pt" to="466.55pt,15.8pt" o:gfxdata="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" strokecolor="#ffc000 [3207]" strokeweight=".5pt">
                 <v:stroke joinstyle="miter"/>
                 <w10:wrap anchorx="margin"/>
               </v:line>
@@ -3266,8 +3270,17 @@
           <w:sz w:val="28"/>
           <w:szCs w:val="28"/>
         </w:rPr>
-        <w:t>Guidelines for writing functional scenario specifications</w:t>
-      </w:r>
+        <w:t xml:space="preserve">Guidelines for writing functional scenario </w:t>
+      </w:r>
+      <w:proofErr w:type="gramStart"/>
+      <w:r>
+        <w:rPr>
+          <w:sz w:val="28"/>
+          <w:szCs w:val="28"/>
+        </w:rPr>
+        <w:t>specifications</w:t>
+      </w:r>
+      <w:proofErr w:type="gramEnd"/>
     </w:p>
     <w:p>
       <w:pPr>
@@ -3384,7 +3397,23 @@
           <w:sz w:val="28"/>
           <w:szCs w:val="28"/>
         </w:rPr>
-        <w:t>Brokers are able to send a request with the entered fee that the Basic user will pay, in order to help the user manage and improve their portfolio.</w:t>
+        <w:t xml:space="preserve">Brokers </w:t>
+      </w:r>
+      <w:proofErr w:type="gramStart"/>
+      <w:r>
+        <w:rPr>
+          <w:sz w:val="28"/>
+          <w:szCs w:val="28"/>
+        </w:rPr>
+        <w:t>are able to</w:t>
+      </w:r>
+      <w:proofErr w:type="gramEnd"/>
+      <w:r>
+        <w:rPr>
+          <w:sz w:val="28"/>
+          <w:szCs w:val="28"/>
+        </w:rPr>
+        <w:t xml:space="preserve"> send a request with the entered fee that the Basic user will pay, in order to help the user manage and improve their portfolio.</w:t>
       </w:r>
     </w:p>
     <w:p>
@@ -3479,9 +3508,18 @@
           <w:color w:val="BF8F00" w:themeColor="accent4" w:themeShade="BF"/>
           <w:u w:val="single"/>
         </w:rPr>
-        <w:t>a Basic user</w:t>
+        <w:t xml:space="preserve">a Basic </w:t>
+      </w:r>
+      <w:proofErr w:type="gramStart"/>
+      <w:r>
+        <w:rPr>
+          <w:color w:val="BF8F00" w:themeColor="accent4" w:themeShade="BF"/>
+          <w:u w:val="single"/>
+        </w:rPr>
+        <w:t>user</w:t>
       </w:r>
       <w:bookmarkEnd w:id="9"/>
+      <w:proofErr w:type="gramEnd"/>
     </w:p>
     <w:p>
       <w:pPr>
@@ -3632,7 +3670,21 @@
           <w:sz w:val="28"/>
           <w:szCs w:val="28"/>
         </w:rPr>
-        <w:t xml:space="preserve"> brief message on why he thinks he should be accepted as a Broker</w:t>
+        <w:t xml:space="preserve"> brief message on why </w:t>
+      </w:r>
+      <w:r>
+        <w:rPr>
+          <w:sz w:val="28"/>
+          <w:szCs w:val="28"/>
+        </w:rPr>
+        <w:t>they think they</w:t>
+      </w:r>
+      <w:r>
+        <w:rPr>
+          <w:sz w:val="28"/>
+          <w:szCs w:val="28"/>
+        </w:rPr>
+        <w:t xml:space="preserve"> should be accepted as a Broker</w:t>
       </w:r>
       <w:r>
         <w:rPr>
@@ -3722,19 +3774,28 @@
         </w:rPr>
         <w:t xml:space="preserve"> inputted </w:t>
       </w:r>
-      <w:r>
-        <w:rPr>
-          <w:sz w:val="28"/>
-          <w:szCs w:val="28"/>
-        </w:rPr>
-        <w:t xml:space="preserve">correctly </w:t>
-      </w:r>
-      <w:r>
-        <w:rPr>
-          <w:sz w:val="28"/>
-          <w:szCs w:val="28"/>
-        </w:rPr>
-        <w:t xml:space="preserve">and sends </w:t>
+      <w:proofErr w:type="gramStart"/>
+      <w:r>
+        <w:rPr>
+          <w:sz w:val="28"/>
+          <w:szCs w:val="28"/>
+        </w:rPr>
+        <w:t>correctly</w:t>
+      </w:r>
+      <w:proofErr w:type="gramEnd"/>
+      <w:r>
+        <w:rPr>
+          <w:sz w:val="28"/>
+          <w:szCs w:val="28"/>
+        </w:rPr>
+        <w:t xml:space="preserve"> </w:t>
+      </w:r>
+      <w:r>
+        <w:rPr>
+          <w:sz w:val="28"/>
+          <w:szCs w:val="28"/>
+        </w:rPr>
+        <w:t xml:space="preserve">and </w:t>
       </w:r>
       <w:r>
         <w:rPr>
@@ -3748,7 +3809,21 @@
           <w:sz w:val="28"/>
           <w:szCs w:val="28"/>
         </w:rPr>
-        <w:t xml:space="preserve">notification to the </w:t>
+        <w:t xml:space="preserve">notification </w:t>
+      </w:r>
+      <w:r>
+        <w:rPr>
+          <w:sz w:val="28"/>
+          <w:szCs w:val="28"/>
+        </w:rPr>
+        <w:t>is available to the corresponding</w:t>
+      </w:r>
+      <w:r>
+        <w:rPr>
+          <w:sz w:val="28"/>
+          <w:szCs w:val="28"/>
+        </w:rPr>
+        <w:t xml:space="preserve"> </w:t>
       </w:r>
       <w:r>
         <w:rPr>
@@ -3763,6 +3838,13 @@
           <w:szCs w:val="28"/>
         </w:rPr>
         <w:t xml:space="preserve"> </w:t>
+      </w:r>
+      <w:r>
+        <w:rPr>
+          <w:sz w:val="28"/>
+          <w:szCs w:val="28"/>
+        </w:rPr>
+        <w:t xml:space="preserve">in their dashboard </w:t>
       </w:r>
       <w:r>
         <w:rPr>
@@ -3857,42 +3939,7 @@
           <w:sz w:val="28"/>
           <w:szCs w:val="28"/>
         </w:rPr>
-        <w:t>A</w:t>
-      </w:r>
-      <w:r>
-        <w:rPr>
-          <w:sz w:val="28"/>
-          <w:szCs w:val="28"/>
-        </w:rPr>
-        <w:t xml:space="preserve"> confirmation message</w:t>
-      </w:r>
-      <w:r>
-        <w:rPr>
-          <w:sz w:val="28"/>
-          <w:szCs w:val="28"/>
-        </w:rPr>
-        <w:t xml:space="preserve"> is shown</w:t>
-      </w:r>
-      <w:r>
-        <w:rPr>
-          <w:sz w:val="28"/>
-          <w:szCs w:val="28"/>
-        </w:rPr>
-        <w:t xml:space="preserve"> to the </w:t>
-      </w:r>
-      <w:r>
-        <w:rPr>
-          <w:sz w:val="28"/>
-          <w:szCs w:val="28"/>
-        </w:rPr>
-        <w:t>Broker</w:t>
-      </w:r>
-      <w:r>
-        <w:rPr>
-          <w:sz w:val="28"/>
-          <w:szCs w:val="28"/>
-        </w:rPr>
-        <w:t xml:space="preserve"> indicating that the </w:t>
+        <w:t xml:space="preserve">If </w:t>
       </w:r>
       <w:r>
         <w:rPr>
@@ -3920,7 +3967,49 @@
           <w:sz w:val="28"/>
           <w:szCs w:val="28"/>
         </w:rPr>
-        <w:t xml:space="preserve"> and that he will be notified when his </w:t>
+        <w:t xml:space="preserve"> user gets redirected back to the </w:t>
+      </w:r>
+      <w:r>
+        <w:rPr>
+          <w:sz w:val="28"/>
+          <w:szCs w:val="28"/>
+        </w:rPr>
+        <w:t>page with the list of all users</w:t>
+      </w:r>
+      <w:r>
+        <w:rPr>
+          <w:sz w:val="28"/>
+          <w:szCs w:val="28"/>
+        </w:rPr>
+        <w:t xml:space="preserve"> and </w:t>
+      </w:r>
+      <w:r>
+        <w:rPr>
+          <w:sz w:val="28"/>
+          <w:szCs w:val="28"/>
+        </w:rPr>
+        <w:t>they</w:t>
+      </w:r>
+      <w:r>
+        <w:rPr>
+          <w:sz w:val="28"/>
+          <w:szCs w:val="28"/>
+        </w:rPr>
+        <w:t xml:space="preserve"> will be notified when </w:t>
+      </w:r>
+      <w:r>
+        <w:rPr>
+          <w:sz w:val="28"/>
+          <w:szCs w:val="28"/>
+        </w:rPr>
+        <w:t>their</w:t>
+      </w:r>
+      <w:r>
+        <w:rPr>
+          <w:sz w:val="28"/>
+          <w:szCs w:val="28"/>
+        </w:rPr>
+        <w:t xml:space="preserve"> </w:t>
       </w:r>
       <w:r>
         <w:rPr>
@@ -4091,9 +4180,19 @@
           <w:iCs/>
           <w:color w:val="BF8F00" w:themeColor="accent4" w:themeShade="BF"/>
         </w:rPr>
-        <w:t>Failed to deliver the message</w:t>
+        <w:t xml:space="preserve">Failed to deliver the </w:t>
+      </w:r>
+      <w:proofErr w:type="gramStart"/>
+      <w:r>
+        <w:rPr>
+          <w:i/>
+          <w:iCs/>
+          <w:color w:val="BF8F00" w:themeColor="accent4" w:themeShade="BF"/>
+        </w:rPr>
+        <w:t>message</w:t>
       </w:r>
       <w:bookmarkEnd w:id="11"/>
+      <w:proofErr w:type="gramEnd"/>
     </w:p>
     <w:p>
       <w:pPr>
@@ -4337,8 +4436,17 @@
           <w:sz w:val="28"/>
           <w:szCs w:val="28"/>
         </w:rPr>
-        <w:t>Basic user</w:t>
-      </w:r>
+        <w:t xml:space="preserve">Basic </w:t>
+      </w:r>
+      <w:proofErr w:type="gramStart"/>
+      <w:r>
+        <w:rPr>
+          <w:sz w:val="28"/>
+          <w:szCs w:val="28"/>
+        </w:rPr>
+        <w:t>user</w:t>
+      </w:r>
+      <w:proofErr w:type="gramEnd"/>
       <w:r>
         <w:rPr>
           <w:sz w:val="28"/>

</xml_diff>

<commit_message>
Tested request to become broker feature.
Change-Id: I3aef55f632e2dac67cc738460783f7b54c76961e
</commit_message>
<xml_diff>
--- a/documentation/features_specs/use_case_scenarios_specs/SSU_BrokerBasicUserContract.docx
+++ b/documentation/features_specs/use_case_scenarios_specs/SSU_BrokerBasicUserContract.docx
@@ -266,7 +266,6 @@
                                 </w14:textOutline>
                               </w:rPr>
                             </w:pPr>
-                            <w:proofErr w:type="spellStart"/>
                             <w:r>
                               <w:rPr>
                                 <w:color w:val="BF8F00" w:themeColor="accent4" w:themeShade="BF"/>
@@ -285,7 +284,6 @@
                               </w:rPr>
                               <w:t>GoldenView</w:t>
                             </w:r>
-                            <w:proofErr w:type="spellEnd"/>
                           </w:p>
                           <w:p>
                             <w:pPr>
@@ -357,7 +355,6 @@
                           </w14:textOutline>
                         </w:rPr>
                       </w:pPr>
-                      <w:proofErr w:type="spellStart"/>
                       <w:r>
                         <w:rPr>
                           <w:color w:val="BF8F00" w:themeColor="accent4" w:themeShade="BF"/>
@@ -376,7 +373,6 @@
                         </w:rPr>
                         <w:t>GoldenView</w:t>
                       </w:r>
-                      <w:proofErr w:type="spellEnd"/>
                     </w:p>
                     <w:p>
                       <w:pPr>
@@ -917,7 +913,7 @@
           </mc:Choice>
           <mc:Fallback>
             <w:pict>
-              <v:line w14:anchorId="353DBF20" id="Straight Connector 2" o:spid="_x0000_s1026" style="position:absolute;z-index:251660288;visibility:visible;mso-wrap-style:square;mso-width-percent:0;mso-height-percent:0;mso-wrap-distance-left:9pt;mso-wrap-distance-top:0;mso-wrap-distance-right:9pt;mso-wrap-distance-bottom:0;mso-position-horizontal:left;mso-position-horizontal-relative:margin;mso-position-vertical:absolute;mso-position-vertical-relative:text;mso-width-percent:0;mso-height-percent:0;mso-width-relative:margin;mso-height-relative:margin" from="0,13pt" to="466.55pt,15.8pt" o:gfxdata="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" strokecolor="#ffc000 [3207]" strokeweight=".5pt">
+              <v:line w14:anchorId="6EDB7B63" id="Straight Connector 2" o:spid="_x0000_s1026" style="position:absolute;z-index:251660288;visibility:visible;mso-wrap-style:square;mso-width-percent:0;mso-height-percent:0;mso-wrap-distance-left:9pt;mso-wrap-distance-top:0;mso-wrap-distance-right:9pt;mso-wrap-distance-bottom:0;mso-position-horizontal:left;mso-position-horizontal-relative:margin;mso-position-vertical:absolute;mso-position-vertical-relative:text;mso-width-percent:0;mso-height-percent:0;mso-width-relative:margin;mso-height-relative:margin" from="0,13pt" to="466.55pt,15.8pt" o:gfxdata="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" strokecolor="#ffc000 [3207]" strokeweight=".5pt">
                 <v:stroke joinstyle="miter"/>
                 <w10:wrap anchorx="margin"/>
               </v:line>
@@ -3270,17 +3266,8 @@
           <w:sz w:val="28"/>
           <w:szCs w:val="28"/>
         </w:rPr>
-        <w:t xml:space="preserve">Guidelines for writing functional scenario </w:t>
-      </w:r>
-      <w:proofErr w:type="gramStart"/>
-      <w:r>
-        <w:rPr>
-          <w:sz w:val="28"/>
-          <w:szCs w:val="28"/>
-        </w:rPr>
-        <w:t>specifications</w:t>
-      </w:r>
-      <w:proofErr w:type="gramEnd"/>
+        <w:t>Guidelines for writing functional scenario specifications</w:t>
+      </w:r>
     </w:p>
     <w:p>
       <w:pPr>
@@ -3397,23 +3384,7 @@
           <w:sz w:val="28"/>
           <w:szCs w:val="28"/>
         </w:rPr>
-        <w:t xml:space="preserve">Brokers </w:t>
-      </w:r>
-      <w:proofErr w:type="gramStart"/>
-      <w:r>
-        <w:rPr>
-          <w:sz w:val="28"/>
-          <w:szCs w:val="28"/>
-        </w:rPr>
-        <w:t>are able to</w:t>
-      </w:r>
-      <w:proofErr w:type="gramEnd"/>
-      <w:r>
-        <w:rPr>
-          <w:sz w:val="28"/>
-          <w:szCs w:val="28"/>
-        </w:rPr>
-        <w:t xml:space="preserve"> send a request with the entered fee that the Basic user will pay, in order to help the user manage and improve their portfolio.</w:t>
+        <w:t>Brokers are able to send a request with the entered fee that the Basic user will pay, in order to help the user manage and improve their portfolio.</w:t>
       </w:r>
     </w:p>
     <w:p>
@@ -3508,18 +3479,9 @@
           <w:color w:val="BF8F00" w:themeColor="accent4" w:themeShade="BF"/>
           <w:u w:val="single"/>
         </w:rPr>
-        <w:t xml:space="preserve">a Basic </w:t>
-      </w:r>
-      <w:proofErr w:type="gramStart"/>
-      <w:r>
-        <w:rPr>
-          <w:color w:val="BF8F00" w:themeColor="accent4" w:themeShade="BF"/>
-          <w:u w:val="single"/>
-        </w:rPr>
-        <w:t>user</w:t>
+        <w:t>a Basic user</w:t>
       </w:r>
       <w:bookmarkEnd w:id="9"/>
-      <w:proofErr w:type="gramEnd"/>
     </w:p>
     <w:p>
       <w:pPr>
@@ -3774,21 +3736,12 @@
         </w:rPr>
         <w:t xml:space="preserve"> inputted </w:t>
       </w:r>
-      <w:proofErr w:type="gramStart"/>
-      <w:r>
-        <w:rPr>
-          <w:sz w:val="28"/>
-          <w:szCs w:val="28"/>
-        </w:rPr>
-        <w:t>correctly</w:t>
-      </w:r>
-      <w:proofErr w:type="gramEnd"/>
-      <w:r>
-        <w:rPr>
-          <w:sz w:val="28"/>
-          <w:szCs w:val="28"/>
-        </w:rPr>
-        <w:t xml:space="preserve"> </w:t>
+      <w:r>
+        <w:rPr>
+          <w:sz w:val="28"/>
+          <w:szCs w:val="28"/>
+        </w:rPr>
+        <w:t xml:space="preserve">correctly </w:t>
       </w:r>
       <w:r>
         <w:rPr>
@@ -3939,7 +3892,42 @@
           <w:sz w:val="28"/>
           <w:szCs w:val="28"/>
         </w:rPr>
-        <w:t xml:space="preserve">If </w:t>
+        <w:t>A</w:t>
+      </w:r>
+      <w:r>
+        <w:rPr>
+          <w:sz w:val="28"/>
+          <w:szCs w:val="28"/>
+        </w:rPr>
+        <w:t xml:space="preserve"> confirmation message</w:t>
+      </w:r>
+      <w:r>
+        <w:rPr>
+          <w:sz w:val="28"/>
+          <w:szCs w:val="28"/>
+        </w:rPr>
+        <w:t xml:space="preserve"> is shown</w:t>
+      </w:r>
+      <w:r>
+        <w:rPr>
+          <w:sz w:val="28"/>
+          <w:szCs w:val="28"/>
+        </w:rPr>
+        <w:t xml:space="preserve"> to the </w:t>
+      </w:r>
+      <w:r>
+        <w:rPr>
+          <w:sz w:val="28"/>
+          <w:szCs w:val="28"/>
+        </w:rPr>
+        <w:t>Broker</w:t>
+      </w:r>
+      <w:r>
+        <w:rPr>
+          <w:sz w:val="28"/>
+          <w:szCs w:val="28"/>
+        </w:rPr>
+        <w:t xml:space="preserve"> indicating that the </w:t>
       </w:r>
       <w:r>
         <w:rPr>
@@ -3967,21 +3955,7 @@
           <w:sz w:val="28"/>
           <w:szCs w:val="28"/>
         </w:rPr>
-        <w:t xml:space="preserve"> user gets redirected back to the </w:t>
-      </w:r>
-      <w:r>
-        <w:rPr>
-          <w:sz w:val="28"/>
-          <w:szCs w:val="28"/>
-        </w:rPr>
-        <w:t>page with the list of all users</w:t>
-      </w:r>
-      <w:r>
-        <w:rPr>
-          <w:sz w:val="28"/>
-          <w:szCs w:val="28"/>
-        </w:rPr>
-        <w:t xml:space="preserve"> and </w:t>
+        <w:t xml:space="preserve"> and that </w:t>
       </w:r>
       <w:r>
         <w:rPr>
@@ -4180,19 +4154,9 @@
           <w:iCs/>
           <w:color w:val="BF8F00" w:themeColor="accent4" w:themeShade="BF"/>
         </w:rPr>
-        <w:t xml:space="preserve">Failed to deliver the </w:t>
-      </w:r>
-      <w:proofErr w:type="gramStart"/>
-      <w:r>
-        <w:rPr>
-          <w:i/>
-          <w:iCs/>
-          <w:color w:val="BF8F00" w:themeColor="accent4" w:themeShade="BF"/>
-        </w:rPr>
-        <w:t>message</w:t>
+        <w:t>Failed to deliver the message</w:t>
       </w:r>
       <w:bookmarkEnd w:id="11"/>
-      <w:proofErr w:type="gramEnd"/>
     </w:p>
     <w:p>
       <w:pPr>
@@ -4436,17 +4400,8 @@
           <w:sz w:val="28"/>
           <w:szCs w:val="28"/>
         </w:rPr>
-        <w:t xml:space="preserve">Basic </w:t>
-      </w:r>
-      <w:proofErr w:type="gramStart"/>
-      <w:r>
-        <w:rPr>
-          <w:sz w:val="28"/>
-          <w:szCs w:val="28"/>
-        </w:rPr>
-        <w:t>user</w:t>
-      </w:r>
-      <w:proofErr w:type="gramEnd"/>
+        <w:t>Basic user</w:t>
+      </w:r>
       <w:r>
         <w:rPr>
           <w:sz w:val="28"/>

</xml_diff>